<commit_message>
Added exercise 7 with its solutions
</commit_message>
<xml_diff>
--- a/Exercise 7.docx
+++ b/Exercise 7.docx
@@ -81,135 +81,119 @@
           <w:szCs w:val="24"/>
           <w:rtl w:val="0"/>
         </w:rPr>
-        <w:t xml:space="preserve">4. WAP to create marks of five students in three subjects in five separate dictionaries, add find who got highest marks in which subject.</w:t>
-      </w:r>
-    </w:p>
-    <w:p>
-      <w:pPr>
-        <w:rPr>
-          <w:sz w:val="24"/>
-          <w:szCs w:val="24"/>
-        </w:rPr>
-      </w:pPr>
-      <w:r>
-        <w:rPr>
-          <w:sz w:val="24"/>
-          <w:szCs w:val="24"/>
-          <w:rtl w:val="0"/>
-        </w:rPr>
-        <w:t xml:space="preserve">5. WAP to repetitively asks a user for student name and marks. Store all of these in a dictionary whose keys are student names and values are marks</w:t>
-      </w:r>
-    </w:p>
-    <w:p>
-      <w:pPr>
-        <w:rPr>
-          <w:sz w:val="24"/>
-          <w:szCs w:val="24"/>
-        </w:rPr>
-      </w:pPr>
-      <w:r>
-        <w:rPr>
-          <w:sz w:val="24"/>
-          <w:szCs w:val="24"/>
-          <w:rtl w:val="0"/>
-        </w:rPr>
-        <w:t xml:space="preserve">6. WAP to create a dictionary with month names as keys and no. of days as values. </w:t>
-      </w:r>
-    </w:p>
-    <w:p>
-      <w:pPr>
-        <w:rPr>
-          <w:sz w:val="24"/>
-          <w:szCs w:val="24"/>
-        </w:rPr>
-      </w:pPr>
-      <w:r>
-        <w:rPr>
-          <w:sz w:val="24"/>
-          <w:szCs w:val="24"/>
-          <w:rtl w:val="0"/>
-        </w:rPr>
-        <w:t xml:space="preserve">    a. Ask user to input month name and print the no. of days it has</w:t>
-      </w:r>
-    </w:p>
-    <w:p>
-      <w:pPr>
-        <w:rPr>
-          <w:sz w:val="24"/>
-          <w:szCs w:val="24"/>
-        </w:rPr>
-      </w:pPr>
-      <w:r>
-        <w:rPr>
-          <w:sz w:val="24"/>
-          <w:szCs w:val="24"/>
-          <w:rtl w:val="0"/>
-        </w:rPr>
-        <w:t xml:space="preserve">    b. Print all the months with 30 days</w:t>
-      </w:r>
-    </w:p>
-    <w:p>
-      <w:pPr>
-        <w:rPr>
-          <w:sz w:val="24"/>
-          <w:szCs w:val="24"/>
-        </w:rPr>
-      </w:pPr>
-      <w:r>
-        <w:rPr>
-          <w:sz w:val="24"/>
-          <w:szCs w:val="24"/>
-          <w:rtl w:val="0"/>
-        </w:rPr>
-        <w:t xml:space="preserve">7. WAP to store details of 10 students in a dictionary with keys RollNo, Name, Marks, CGPA</w:t>
-      </w:r>
-    </w:p>
-    <w:p>
-      <w:pPr>
-        <w:rPr>
-          <w:sz w:val="24"/>
-          <w:szCs w:val="24"/>
-        </w:rPr>
-      </w:pPr>
-      <w:r>
-        <w:rPr>
-          <w:sz w:val="24"/>
-          <w:szCs w:val="24"/>
-          <w:rtl w:val="0"/>
-        </w:rPr>
-        <w:t xml:space="preserve">8. You have a dictionary d1 = {"k1":"v1","k2":"v2","k3":"v3","k4":"v4","k5":"v5"}. WAP to reverse this i.e keys should become values and values should become keys. The result should be d2 = {"v5":"k5","v4":"k4","v3":"k3","v2":"k2","v1":"k1"}</w:t>
-      </w:r>
-    </w:p>
-    <w:p>
-      <w:pPr>
-        <w:rPr>
-          <w:sz w:val="24"/>
-          <w:szCs w:val="24"/>
-        </w:rPr>
-      </w:pPr>
-      <w:r>
-        <w:rPr>
-          <w:sz w:val="24"/>
-          <w:szCs w:val="24"/>
-          <w:rtl w:val="0"/>
-        </w:rPr>
-        <w:t xml:space="preserve">9. WAP to input two dictionaries and print the overlapping keys in them.</w:t>
-      </w:r>
-    </w:p>
-    <w:p>
-      <w:pPr>
-        <w:rPr>
-          <w:sz w:val="24"/>
-          <w:szCs w:val="24"/>
-        </w:rPr>
-      </w:pPr>
-      <w:r>
-        <w:rPr>
-          <w:sz w:val="24"/>
-          <w:szCs w:val="24"/>
-          <w:rtl w:val="0"/>
-        </w:rPr>
-        <w:t xml:space="preserve">10. WAP to check if two same values in a dictionary has different keys.</w:t>
+        <w:t xml:space="preserve">4. WAP to repetitively asks a user for student name and marks. Store all of these in a dictionary whose keys are student names and values are marks</w:t>
+      </w:r>
+    </w:p>
+    <w:p>
+      <w:pPr>
+        <w:rPr>
+          <w:sz w:val="24"/>
+          <w:szCs w:val="24"/>
+        </w:rPr>
+      </w:pPr>
+      <w:r>
+        <w:rPr>
+          <w:sz w:val="24"/>
+          <w:szCs w:val="24"/>
+          <w:rtl w:val="0"/>
+        </w:rPr>
+        <w:t xml:space="preserve">5. WAP to create a dictionary with month names as keys and no. of days as values. </w:t>
+      </w:r>
+    </w:p>
+    <w:p>
+      <w:pPr>
+        <w:rPr>
+          <w:sz w:val="24"/>
+          <w:szCs w:val="24"/>
+        </w:rPr>
+      </w:pPr>
+      <w:r>
+        <w:rPr>
+          <w:sz w:val="24"/>
+          <w:szCs w:val="24"/>
+          <w:rtl w:val="0"/>
+        </w:rPr>
+        <w:t xml:space="preserve">    a. Ask users to input month name and print the no. of days it has.</w:t>
+      </w:r>
+    </w:p>
+    <w:p>
+      <w:pPr>
+        <w:rPr>
+          <w:sz w:val="24"/>
+          <w:szCs w:val="24"/>
+        </w:rPr>
+      </w:pPr>
+      <w:r>
+        <w:rPr>
+          <w:sz w:val="24"/>
+          <w:szCs w:val="24"/>
+          <w:rtl w:val="0"/>
+        </w:rPr>
+        <w:t xml:space="preserve">    b. Print all the months with 30 days.</w:t>
+      </w:r>
+    </w:p>
+    <w:p>
+      <w:pPr>
+        <w:rPr>
+          <w:sz w:val="24"/>
+          <w:szCs w:val="24"/>
+        </w:rPr>
+      </w:pPr>
+      <w:r>
+        <w:rPr>
+          <w:sz w:val="24"/>
+          <w:szCs w:val="24"/>
+          <w:rtl w:val="0"/>
+        </w:rPr>
+        <w:t xml:space="preserve">6. WAP to store details of 5 students in a dictionary with keys RollNo, Name, Marks, CGPA</w:t>
+      </w:r>
+    </w:p>
+    <w:p>
+      <w:pPr>
+        <w:rPr>
+          <w:sz w:val="24"/>
+          <w:szCs w:val="24"/>
+        </w:rPr>
+      </w:pPr>
+      <w:r>
+        <w:rPr>
+          <w:sz w:val="24"/>
+          <w:szCs w:val="24"/>
+          <w:rtl w:val="0"/>
+        </w:rPr>
+        <w:t xml:space="preserve">7. You have a dictionary d1 = {"k1":"v1","k2":"v2","k3":"v3","k4":"v4","k5":"v5"}. WAP to reverse this i.e keys should become values and values should become keys. The result should be d2 = {"v5":"k5","v4":"k4","v3":"k3","v2":"k2","v1":"k1"}</w:t>
+      </w:r>
+    </w:p>
+    <w:p>
+      <w:pPr>
+        <w:rPr>
+          <w:sz w:val="24"/>
+          <w:szCs w:val="24"/>
+        </w:rPr>
+      </w:pPr>
+      <w:r>
+        <w:rPr>
+          <w:sz w:val="24"/>
+          <w:szCs w:val="24"/>
+          <w:rtl w:val="0"/>
+        </w:rPr>
+        <w:t xml:space="preserve">8. WAP to print the overlapping keys in two dictionaries.</w:t>
+      </w:r>
+    </w:p>
+    <w:p>
+      <w:pPr>
+        <w:rPr>
+          <w:sz w:val="24"/>
+          <w:szCs w:val="24"/>
+        </w:rPr>
+      </w:pPr>
+      <w:r>
+        <w:rPr>
+          <w:sz w:val="24"/>
+          <w:szCs w:val="24"/>
+          <w:rtl w:val="0"/>
+        </w:rPr>
+        <w:t xml:space="preserve">9. WAP to check if two same values in a dictionary have different keys.</w:t>
       </w:r>
     </w:p>
     <w:p>

</xml_diff>